<commit_message>
Nhat Huy update Description
</commit_message>
<xml_diff>
--- a/Description.docx
+++ b/Description.docx
@@ -7,7 +7,12 @@
         <w:pStyle w:val="Title"/>
       </w:pPr>
       <w:r>
-        <w:t>FARMER ASSISTANCE WITH AIR CHECK-ER NETWORK</w:t>
+        <w:t xml:space="preserve">FARMER ASSISTANCE WITH AIR </w:t>
+      </w:r>
+      <w:bookmarkStart w:id="0" w:name="_GoBack"/>
+      <w:bookmarkEnd w:id="0"/>
+      <w:r>
+        <w:t>CHECK-ER NETWORK</w:t>
       </w:r>
     </w:p>
     <w:p>
@@ -181,7 +186,7 @@
           <w:sz w:val="36"/>
           <w:szCs w:val="36"/>
         </w:rPr>
-        <w:t>This product will h</w:t>
+        <w:t xml:space="preserve">This product will help pastoralist communities around the </w:t>
       </w:r>
       <w:r>
         <w:rPr>
@@ -190,15 +195,6 @@
           <w:sz w:val="36"/>
           <w:szCs w:val="36"/>
         </w:rPr>
-        <w:t xml:space="preserve">elp pastoralist communities around the </w:t>
-      </w:r>
-      <w:r>
-        <w:rPr>
-          <w:rFonts w:ascii="Avenir W01" w:hAnsi="Avenir W01"/>
-          <w:color w:val="4A4A4A"/>
-          <w:sz w:val="36"/>
-          <w:szCs w:val="36"/>
-        </w:rPr>
         <w:t>world preserve their livelihood.</w:t>
       </w:r>
     </w:p>
@@ -394,16 +390,21 @@
           <w:sz w:val="28"/>
           <w:szCs w:val="28"/>
         </w:rPr>
-        <w:t>With the data we collected, the expert who is studying about b</w:t>
-      </w:r>
-      <w:bookmarkStart w:id="0" w:name="_GoBack"/>
-      <w:bookmarkEnd w:id="0"/>
-      <w:r>
-        <w:rPr>
-          <w:sz w:val="28"/>
-          <w:szCs w:val="28"/>
-        </w:rPr>
-        <w:t xml:space="preserve">iological technology can find </w:t>
+        <w:t>With the data we collected, the ex</w:t>
+      </w:r>
+      <w:r>
+        <w:rPr>
+          <w:sz w:val="28"/>
+          <w:szCs w:val="28"/>
+        </w:rPr>
+        <w:t>pert who is studying about bio</w:t>
+      </w:r>
+      <w:r>
+        <w:rPr>
+          <w:sz w:val="28"/>
+          <w:szCs w:val="28"/>
+        </w:rPr>
+        <w:t xml:space="preserve">technology can find </w:t>
       </w:r>
       <w:r>
         <w:rPr>
@@ -417,14 +418,21 @@
           <w:sz w:val="28"/>
           <w:szCs w:val="28"/>
         </w:rPr>
-        <w:t xml:space="preserve"> is suitable for some kind of plants or not. The farmer can use these information to find the most suitable plants</w:t>
-      </w:r>
-      <w:r>
-        <w:rPr>
-          <w:sz w:val="28"/>
-          <w:szCs w:val="28"/>
-        </w:rPr>
-        <w:t xml:space="preserve"> for their job and further</w:t>
+        <w:t xml:space="preserve"> is suitable for some kind of plants or not. The farmer can use these information </w:t>
+      </w:r>
+      <w:r>
+        <w:rPr>
+          <w:sz w:val="28"/>
+          <w:szCs w:val="28"/>
+        </w:rPr>
+        <w:t>to find the most suitable seeding for their harvest</w:t>
+      </w:r>
+      <w:r>
+        <w:rPr>
+          <w:sz w:val="28"/>
+          <w:szCs w:val="28"/>
+        </w:rPr>
+        <w:t xml:space="preserve"> and further</w:t>
       </w:r>
       <w:r>
         <w:rPr>
@@ -447,7 +455,14 @@
           <w:szCs w:val="28"/>
         </w:rPr>
         <w:lastRenderedPageBreak/>
-        <w:t xml:space="preserve">Otherwise, </w:t>
+        <w:t>Furthermore</w:t>
+      </w:r>
+      <w:r>
+        <w:rPr>
+          <w:sz w:val="28"/>
+          <w:szCs w:val="28"/>
+        </w:rPr>
+        <w:t xml:space="preserve">, </w:t>
       </w:r>
       <w:r>
         <w:rPr>
@@ -468,14 +483,84 @@
           <w:sz w:val="28"/>
           <w:szCs w:val="28"/>
         </w:rPr>
-        <w:t xml:space="preserve"> is</w:t>
-      </w:r>
-      <w:r>
-        <w:rPr>
-          <w:sz w:val="28"/>
-          <w:szCs w:val="28"/>
-        </w:rPr>
-        <w:t xml:space="preserve"> always updated in real-time. It will warning the farmer if there is any problem with the crop (such as air pollution, the humidity is too high or too low, plants does not </w:t>
+        <w:t xml:space="preserve"> are</w:t>
+      </w:r>
+      <w:r>
+        <w:rPr>
+          <w:sz w:val="28"/>
+          <w:szCs w:val="28"/>
+        </w:rPr>
+        <w:t xml:space="preserve"> always updated in real-time. It wil</w:t>
+      </w:r>
+      <w:r>
+        <w:rPr>
+          <w:sz w:val="28"/>
+          <w:szCs w:val="28"/>
+        </w:rPr>
+        <w:t xml:space="preserve">l </w:t>
+      </w:r>
+      <w:r>
+        <w:rPr>
+          <w:sz w:val="28"/>
+          <w:szCs w:val="28"/>
+        </w:rPr>
+        <w:t xml:space="preserve">timely </w:t>
+      </w:r>
+      <w:r>
+        <w:rPr>
+          <w:sz w:val="28"/>
+          <w:szCs w:val="28"/>
+        </w:rPr>
+        <w:t>warn</w:t>
+      </w:r>
+      <w:r>
+        <w:rPr>
+          <w:sz w:val="28"/>
+          <w:szCs w:val="28"/>
+        </w:rPr>
+        <w:t xml:space="preserve"> the farmer</w:t>
+      </w:r>
+      <w:r>
+        <w:rPr>
+          <w:sz w:val="28"/>
+          <w:szCs w:val="28"/>
+        </w:rPr>
+        <w:t xml:space="preserve">s if there are </w:t>
+      </w:r>
+      <w:r>
+        <w:rPr>
+          <w:sz w:val="28"/>
+          <w:szCs w:val="28"/>
+        </w:rPr>
+        <w:t xml:space="preserve">any </w:t>
+      </w:r>
+      <w:r>
+        <w:rPr>
+          <w:sz w:val="28"/>
+          <w:szCs w:val="28"/>
+        </w:rPr>
+        <w:t>factors affected the crop (for example the air is polluted</w:t>
+      </w:r>
+      <w:r>
+        <w:rPr>
+          <w:sz w:val="28"/>
+          <w:szCs w:val="28"/>
+        </w:rPr>
+        <w:t xml:space="preserve">, the humidity is </w:t>
+      </w:r>
+      <w:r>
+        <w:rPr>
+          <w:sz w:val="28"/>
+          <w:szCs w:val="28"/>
+        </w:rPr>
+        <w:t>too high or too low, plants are</w:t>
+      </w:r>
+      <w:r>
+        <w:rPr>
+          <w:sz w:val="28"/>
+          <w:szCs w:val="28"/>
+        </w:rPr>
+        <w:t xml:space="preserve"> not </w:t>
       </w:r>
       <w:proofErr w:type="gramStart"/>
       <w:r>
@@ -505,7 +590,28 @@
           <w:sz w:val="28"/>
           <w:szCs w:val="28"/>
         </w:rPr>
-        <w:t xml:space="preserve">  It can automatically active some equipment ( such as nebulizer, water pumps, lighting, ...) if necessary.</w:t>
+        <w:t xml:space="preserve">  It can</w:t>
+      </w:r>
+      <w:r>
+        <w:rPr>
+          <w:sz w:val="28"/>
+          <w:szCs w:val="28"/>
+        </w:rPr>
+        <w:t xml:space="preserve"> </w:t>
+      </w:r>
+      <w:r>
+        <w:rPr>
+          <w:sz w:val="28"/>
+          <w:szCs w:val="28"/>
+        </w:rPr>
+        <w:t>automatically activate</w:t>
+      </w:r>
+      <w:r>
+        <w:rPr>
+          <w:sz w:val="28"/>
+          <w:szCs w:val="28"/>
+        </w:rPr>
+        <w:t xml:space="preserve"> some equipment ( such as nebulizer, water pumps, lighting, ...) if necessary.</w:t>
       </w:r>
     </w:p>
     <w:p>
@@ -550,7 +656,21 @@
           <w:sz w:val="28"/>
           <w:szCs w:val="28"/>
         </w:rPr>
-        <w:t xml:space="preserve"> contains all of our sensors: air condition sensor, humidity sensor, light insensitive sensor and communications equipment. W</w:t>
+        <w:t xml:space="preserve"> contain</w:t>
+      </w:r>
+      <w:r>
+        <w:rPr>
+          <w:sz w:val="28"/>
+          <w:szCs w:val="28"/>
+        </w:rPr>
+        <w:t>ing</w:t>
+      </w:r>
+      <w:r>
+        <w:rPr>
+          <w:sz w:val="28"/>
+          <w:szCs w:val="28"/>
+        </w:rPr>
+        <w:t xml:space="preserve"> all of our sensors: air condition sensor, humidity sensor, light insensitive sensor and communications equipment. W</w:t>
       </w:r>
       <w:r>
         <w:rPr>
@@ -587,6 +707,13 @@
           <w:szCs w:val="28"/>
         </w:rPr>
         <w:t xml:space="preserve"> station from all over the world</w:t>
+      </w:r>
+      <w:r>
+        <w:rPr>
+          <w:sz w:val="28"/>
+          <w:szCs w:val="28"/>
+        </w:rPr>
+        <w:t>, which are</w:t>
       </w:r>
       <w:r>
         <w:rPr>
@@ -630,7 +757,21 @@
           <w:sz w:val="28"/>
           <w:szCs w:val="28"/>
         </w:rPr>
-        <w:t xml:space="preserve">Otherwise, we have already built a Mobile Apps for farmers. This Apps will help them with their work like we have told above. We call it “Farmer assistance”.  </w:t>
+        <w:t>Otherwise, we have already built a Mobile Apps for farmers. This Apps will help them with their work</w:t>
+      </w:r>
+      <w:r>
+        <w:rPr>
+          <w:sz w:val="28"/>
+          <w:szCs w:val="28"/>
+        </w:rPr>
+        <w:t xml:space="preserve"> by the way we have mentioned above</w:t>
+      </w:r>
+      <w:r>
+        <w:rPr>
+          <w:sz w:val="28"/>
+          <w:szCs w:val="28"/>
+        </w:rPr>
+        <w:t xml:space="preserve">. We call it “Farmer assistance”.  </w:t>
       </w:r>
       <w:r>
         <w:rPr>

</xml_diff>